<commit_message>
Class 14, Hw 05
</commit_message>
<xml_diff>
--- a/hw/05_files/Files.docx
+++ b/hw/05_files/Files.docx
@@ -1,6 +1,6 @@
 
 <file path=word/document.xml><?xml version="1.0" encoding="utf-8"?>
-<w:document xmlns:wpc="http://schemas.microsoft.com/office/word/2010/wordprocessingCanvas" xmlns:mo="http://schemas.microsoft.com/office/mac/office/2008/main" xmlns:mc="http://schemas.openxmlformats.org/markup-compatibility/2006" xmlns:mv="urn:schemas-microsoft-com:mac:vml" xmlns:o="urn:schemas-microsoft-com:office:office" xmlns:r="http://schemas.openxmlformats.org/officeDocument/2006/relationships" xmlns:m="http://schemas.openxmlformats.org/officeDocument/2006/math" xmlns:v="urn:schemas-microsoft-com:vml" xmlns:wp14="http://schemas.microsoft.com/office/word/2010/wordprocessingDrawing" xmlns:wp="http://schemas.openxmlformats.org/drawingml/2006/wordprocessingDrawing" xmlns:w10="urn:schemas-microsoft-com:office:word" xmlns:w="http://schemas.openxmlformats.org/wordprocessingml/2006/main" xmlns:w14="http://schemas.microsoft.com/office/word/2010/wordml" xmlns:w15="http://schemas.microsoft.com/office/word/2012/wordml" xmlns:wpg="http://schemas.microsoft.com/office/word/2010/wordprocessingGroup" xmlns:wpi="http://schemas.microsoft.com/office/word/2010/wordprocessingInk" xmlns:wne="http://schemas.microsoft.com/office/word/2006/wordml" xmlns:wps="http://schemas.microsoft.com/office/word/2010/wordprocessingShape" mc:Ignorable="w14 w15 wp14">
+<w:document xmlns:wpc="http://schemas.microsoft.com/office/word/2010/wordprocessingCanvas" xmlns:cx="http://schemas.microsoft.com/office/drawing/2014/chartex" xmlns:cx1="http://schemas.microsoft.com/office/drawing/2015/9/8/chartex" xmlns:cx2="http://schemas.microsoft.com/office/drawing/2015/10/21/chartex" xmlns:cx3="http://schemas.microsoft.com/office/drawing/2016/5/9/chartex" xmlns:cx4="http://schemas.microsoft.com/office/drawing/2016/5/10/chartex" xmlns:cx5="http://schemas.microsoft.com/office/drawing/2016/5/11/chartex" xmlns:cx6="http://schemas.microsoft.com/office/drawing/2016/5/12/chartex" xmlns:cx7="http://schemas.microsoft.com/office/drawing/2016/5/13/chartex" xmlns:cx8="http://schemas.microsoft.com/office/drawing/2016/5/14/chartex" xmlns:mc="http://schemas.openxmlformats.org/markup-compatibility/2006" xmlns:aink="http://schemas.microsoft.com/office/drawing/2016/ink" xmlns:am3d="http://schemas.microsoft.com/office/drawing/2017/model3d" xmlns:o="urn:schemas-microsoft-com:office:office" xmlns:r="http://schemas.openxmlformats.org/officeDocument/2006/relationships" xmlns:m="http://schemas.openxmlformats.org/officeDocument/2006/math" xmlns:v="urn:schemas-microsoft-com:vml" xmlns:wp14="http://schemas.microsoft.com/office/word/2010/wordprocessingDrawing" xmlns:wp="http://schemas.openxmlformats.org/drawingml/2006/wordprocessingDrawing" xmlns:w10="urn:schemas-microsoft-com:office:word" xmlns:w="http://schemas.openxmlformats.org/wordprocessingml/2006/main" xmlns:w14="http://schemas.microsoft.com/office/word/2010/wordml" xmlns:w15="http://schemas.microsoft.com/office/word/2012/wordml" xmlns:w16cid="http://schemas.microsoft.com/office/word/2016/wordml/cid" xmlns:w16se="http://schemas.microsoft.com/office/word/2015/wordml/symex" xmlns:wpg="http://schemas.microsoft.com/office/word/2010/wordprocessingGroup" xmlns:wpi="http://schemas.microsoft.com/office/word/2010/wordprocessingInk" xmlns:wne="http://schemas.microsoft.com/office/word/2006/wordml" xmlns:wps="http://schemas.microsoft.com/office/word/2010/wordprocessingShape" mc:Ignorable="w14 w15 w16se w16cid wp14">
   <w:body>
     <w:p>
       <w:pPr>
@@ -47,43 +47,48 @@
           <w:rFonts w:ascii="Times New Roman" w:hAnsi="Times New Roman" w:cs="Times New Roman"/>
           <w:b/>
         </w:rPr>
-        <w:t>due on Gradescope by the beginning of class on Monday, November 6, 2017</w:t>
-      </w:r>
-    </w:p>
-    <w:p>
-      <w:pPr>
-        <w:jc w:val="center"/>
+        <w:t xml:space="preserve">due on </w:t>
+      </w:r>
+      <w:proofErr w:type="spellStart"/>
+      <w:r>
         <w:rPr>
           <w:rFonts w:ascii="Times New Roman" w:hAnsi="Times New Roman" w:cs="Times New Roman"/>
           <w:b/>
         </w:rPr>
-      </w:pPr>
-    </w:p>
-    <w:p>
-      <w:pPr>
-        <w:jc w:val="center"/>
+        <w:t>Gradescope</w:t>
+      </w:r>
+      <w:proofErr w:type="spellEnd"/>
+      <w:r>
         <w:rPr>
           <w:rFonts w:ascii="Times New Roman" w:hAnsi="Times New Roman" w:cs="Times New Roman"/>
           <w:b/>
-          <w:sz w:val="128"/>
-          <w:szCs w:val="128"/>
-        </w:rPr>
-      </w:pPr>
+        </w:rPr>
+        <w:t xml:space="preserve"> by the beginning of class on </w:t>
+      </w:r>
       <w:r>
         <w:rPr>
           <w:rFonts w:ascii="Times New Roman" w:hAnsi="Times New Roman" w:cs="Times New Roman"/>
           <w:b/>
-          <w:sz w:val="128"/>
-          <w:szCs w:val="128"/>
-        </w:rPr>
-        <w:t>no newlines</w:t>
-      </w:r>
-      <w:bookmarkStart w:id="0" w:name="_GoBack"/>
-      <w:bookmarkEnd w:id="0"/>
-    </w:p>
-    <w:p>
-      <w:pPr>
-        <w:jc w:val="center"/>
+        </w:rPr>
+        <w:t>Thursday</w:t>
+      </w:r>
+      <w:r>
+        <w:rPr>
+          <w:rFonts w:ascii="Times New Roman" w:hAnsi="Times New Roman" w:cs="Times New Roman"/>
+          <w:b/>
+        </w:rPr>
+        <w:t xml:space="preserve">, </w:t>
+      </w:r>
+      <w:r>
+        <w:rPr>
+          <w:rFonts w:ascii="Times New Roman" w:hAnsi="Times New Roman" w:cs="Times New Roman"/>
+          <w:b/>
+        </w:rPr>
+        <w:t>March 22, 2018</w:t>
+      </w:r>
+    </w:p>
+    <w:p>
+      <w:pPr>
         <w:rPr>
           <w:rFonts w:ascii="Times New Roman" w:hAnsi="Times New Roman" w:cs="Times New Roman"/>
           <w:b/>
@@ -130,7 +135,6 @@
     </w:p>
     <w:p>
       <w:pPr>
-        <w:pStyle w:val="ListParagraph"/>
         <w:rPr>
           <w:rFonts w:ascii="Times New Roman" w:hAnsi="Times New Roman" w:cs="Times New Roman"/>
         </w:rPr>
@@ -151,13 +155,43 @@
         <w:rPr>
           <w:rFonts w:ascii="Times New Roman" w:hAnsi="Times New Roman" w:cs="Times New Roman"/>
         </w:rPr>
-        <w:t>Report the number of characters in the input file.</w:t>
-      </w:r>
-      <w:r>
-        <w:rPr>
-          <w:rFonts w:ascii="Times New Roman" w:hAnsi="Times New Roman" w:cs="Times New Roman"/>
-        </w:rPr>
-        <w:t xml:space="preserve"> Note that files use a newline character to separate lines; these newline characters must be counted in your result.</w:t>
+        <w:t xml:space="preserve">Report the number of times the sequence of letters </w:t>
+      </w:r>
+      <w:r>
+        <w:rPr>
+          <w:rFonts w:ascii="Courier New" w:hAnsi="Courier New" w:cs="Courier New"/>
+        </w:rPr>
+        <w:t>the</w:t>
+      </w:r>
+      <w:r>
+        <w:rPr>
+          <w:rFonts w:ascii="Times New Roman" w:hAnsi="Times New Roman" w:cs="Times New Roman"/>
+        </w:rPr>
+        <w:t xml:space="preserve"> occurs in the file. In this analysis, you are simply looking for that sequence of characters all in a row, so it will count the standalone word </w:t>
+      </w:r>
+      <w:r>
+        <w:rPr>
+          <w:rFonts w:ascii="Courier New" w:hAnsi="Courier New" w:cs="Courier New"/>
+        </w:rPr>
+        <w:t>the</w:t>
+      </w:r>
+      <w:r>
+        <w:rPr>
+          <w:rFonts w:ascii="Times New Roman" w:hAnsi="Times New Roman" w:cs="Times New Roman"/>
+        </w:rPr>
+        <w:t xml:space="preserve"> as well as the word </w:t>
+      </w:r>
+      <w:r>
+        <w:rPr>
+          <w:rFonts w:ascii="Courier New" w:hAnsi="Courier New" w:cs="Courier New"/>
+        </w:rPr>
+        <w:t>there</w:t>
+      </w:r>
+      <w:r>
+        <w:rPr>
+          <w:rFonts w:ascii="Times New Roman" w:hAnsi="Times New Roman" w:cs="Times New Roman"/>
+        </w:rPr>
+        <w:t>.</w:t>
       </w:r>
     </w:p>
     <w:p>
@@ -182,7 +216,20 @@
         <w:rPr>
           <w:rFonts w:ascii="Times New Roman" w:hAnsi="Times New Roman" w:cs="Times New Roman"/>
         </w:rPr>
-        <w:t xml:space="preserve">Report the number of times the sequence of letters </w:t>
+        <w:t xml:space="preserve">Report the number of time the </w:t>
+      </w:r>
+      <w:r>
+        <w:rPr>
+          <w:rFonts w:ascii="Times New Roman" w:hAnsi="Times New Roman" w:cs="Times New Roman"/>
+          <w:i/>
+        </w:rPr>
+        <w:t>word</w:t>
+      </w:r>
+      <w:r>
+        <w:rPr>
+          <w:rFonts w:ascii="Times New Roman" w:hAnsi="Times New Roman" w:cs="Times New Roman"/>
+        </w:rPr>
+        <w:t xml:space="preserve"> </w:t>
       </w:r>
       <w:r>
         <w:rPr>
@@ -194,25 +241,122 @@
         <w:rPr>
           <w:rFonts w:ascii="Times New Roman" w:hAnsi="Times New Roman" w:cs="Times New Roman"/>
         </w:rPr>
-        <w:t xml:space="preserve"> occurs in the file. In this analysis, you are simply looking for that sequence of characters all in a row, so it will count the standalone word </w:t>
-      </w:r>
-      <w:r>
-        <w:rPr>
-          <w:rFonts w:ascii="Courier New" w:hAnsi="Courier New" w:cs="Courier New"/>
-        </w:rPr>
-        <w:t>the</w:t>
-      </w:r>
-      <w:r>
-        <w:rPr>
-          <w:rFonts w:ascii="Times New Roman" w:hAnsi="Times New Roman" w:cs="Times New Roman"/>
-        </w:rPr>
-        <w:t xml:space="preserve"> as well as the word </w:t>
-      </w:r>
-      <w:r>
-        <w:rPr>
-          <w:rFonts w:ascii="Courier New" w:hAnsi="Courier New" w:cs="Courier New"/>
-        </w:rPr>
-        <w:t>there</w:t>
+        <w:t xml:space="preserve"> occurs in the file. Here, a </w:t>
+      </w:r>
+      <w:r>
+        <w:rPr>
+          <w:rFonts w:ascii="Times New Roman" w:hAnsi="Times New Roman" w:cs="Times New Roman"/>
+          <w:i/>
+        </w:rPr>
+        <w:t>word</w:t>
+      </w:r>
+      <w:r>
+        <w:rPr>
+          <w:rFonts w:ascii="Times New Roman" w:hAnsi="Times New Roman" w:cs="Times New Roman"/>
+        </w:rPr>
+        <w:t xml:space="preserve"> is a sequence of characters delimited either by the end/beginning of the string, or a non-letter. The Java method </w:t>
+      </w:r>
+      <w:proofErr w:type="spellStart"/>
+      <w:r>
+        <w:rPr>
+          <w:rFonts w:ascii="Courier New" w:hAnsi="Courier New" w:cs="Courier New"/>
+        </w:rPr>
+        <w:t>Character.isLetter</w:t>
+      </w:r>
+      <w:proofErr w:type="spellEnd"/>
+      <w:r>
+        <w:rPr>
+          <w:rFonts w:ascii="Times New Roman" w:hAnsi="Times New Roman" w:cs="Times New Roman"/>
+        </w:rPr>
+        <w:t xml:space="preserve"> detects characters, and the Java method </w:t>
+      </w:r>
+      <w:proofErr w:type="spellStart"/>
+      <w:r>
+        <w:rPr>
+          <w:rFonts w:ascii="Courier New" w:hAnsi="Courier New" w:cs="Courier New"/>
+        </w:rPr>
+        <w:t>charAt</w:t>
+      </w:r>
+      <w:proofErr w:type="spellEnd"/>
+      <w:r>
+        <w:rPr>
+          <w:rFonts w:ascii="Times New Roman" w:hAnsi="Times New Roman" w:cs="Times New Roman"/>
+        </w:rPr>
+        <w:t xml:space="preserve"> can extract a letter from a string. For example, if </w:t>
+      </w:r>
+      <w:proofErr w:type="spellStart"/>
+      <w:r>
+        <w:rPr>
+          <w:rFonts w:ascii="Courier New" w:hAnsi="Courier New" w:cs="Courier New"/>
+        </w:rPr>
+        <w:t>str</w:t>
+      </w:r>
+      <w:proofErr w:type="spellEnd"/>
+      <w:r>
+        <w:rPr>
+          <w:rFonts w:ascii="Times New Roman" w:hAnsi="Times New Roman" w:cs="Times New Roman"/>
+        </w:rPr>
+        <w:t xml:space="preserve"> is a </w:t>
+      </w:r>
+      <w:r>
+        <w:rPr>
+          <w:rFonts w:ascii="Courier New" w:hAnsi="Courier New" w:cs="Courier New"/>
+        </w:rPr>
+        <w:t>String</w:t>
+      </w:r>
+      <w:r>
+        <w:rPr>
+          <w:rFonts w:ascii="Times New Roman" w:hAnsi="Times New Roman" w:cs="Times New Roman"/>
+        </w:rPr>
+        <w:t xml:space="preserve">, then </w:t>
+      </w:r>
+      <w:proofErr w:type="spellStart"/>
+      <w:r>
+        <w:rPr>
+          <w:rFonts w:ascii="Courier New" w:hAnsi="Courier New" w:cs="Courier New"/>
+        </w:rPr>
+        <w:t>str.charAt</w:t>
+      </w:r>
+      <w:proofErr w:type="spellEnd"/>
+      <w:r>
+        <w:rPr>
+          <w:rFonts w:ascii="Courier New" w:hAnsi="Courier New" w:cs="Courier New"/>
+        </w:rPr>
+        <w:t>(2)</w:t>
+      </w:r>
+      <w:r>
+        <w:rPr>
+          <w:rFonts w:ascii="Times New Roman" w:hAnsi="Times New Roman" w:cs="Times New Roman"/>
+        </w:rPr>
+        <w:t xml:space="preserve"> is the third letter in the string. You can test whether this character is a letter by saying </w:t>
+      </w:r>
+      <w:proofErr w:type="spellStart"/>
+      <w:r>
+        <w:rPr>
+          <w:rFonts w:ascii="Courier New" w:hAnsi="Courier New" w:cs="Courier New"/>
+        </w:rPr>
+        <w:t>Character.isLetter</w:t>
+      </w:r>
+      <w:proofErr w:type="spellEnd"/>
+      <w:r>
+        <w:rPr>
+          <w:rFonts w:ascii="Courier New" w:hAnsi="Courier New" w:cs="Courier New"/>
+        </w:rPr>
+        <w:t>(</w:t>
+      </w:r>
+      <w:proofErr w:type="spellStart"/>
+      <w:r>
+        <w:rPr>
+          <w:rFonts w:ascii="Courier New" w:hAnsi="Courier New" w:cs="Courier New"/>
+        </w:rPr>
+        <w:t>str.charAt</w:t>
+      </w:r>
+      <w:proofErr w:type="spellEnd"/>
+      <w:r>
+        <w:rPr>
+          <w:rFonts w:ascii="Courier New" w:hAnsi="Courier New" w:cs="Courier New"/>
+        </w:rPr>
+        <w:t>(2))</w:t>
       </w:r>
       <w:r>
         <w:rPr>
@@ -243,167 +387,50 @@
         <w:rPr>
           <w:rFonts w:ascii="Times New Roman" w:hAnsi="Times New Roman" w:cs="Times New Roman"/>
         </w:rPr>
-        <w:t xml:space="preserve">Report the number of time the </w:t>
-      </w:r>
-      <w:r>
-        <w:rPr>
-          <w:rFonts w:ascii="Times New Roman" w:hAnsi="Times New Roman" w:cs="Times New Roman"/>
-          <w:i/>
-        </w:rPr>
-        <w:t>word</w:t>
-      </w:r>
-      <w:r>
-        <w:rPr>
-          <w:rFonts w:ascii="Times New Roman" w:hAnsi="Times New Roman" w:cs="Times New Roman"/>
-        </w:rPr>
-        <w:t xml:space="preserve"> </w:t>
-      </w:r>
-      <w:r>
-        <w:rPr>
-          <w:rFonts w:ascii="Courier New" w:hAnsi="Courier New" w:cs="Courier New"/>
-        </w:rPr>
-        <w:t>the</w:t>
-      </w:r>
-      <w:r>
-        <w:rPr>
-          <w:rFonts w:ascii="Times New Roman" w:hAnsi="Times New Roman" w:cs="Times New Roman"/>
-        </w:rPr>
-        <w:t xml:space="preserve"> occurs in the file. Here, a </w:t>
-      </w:r>
-      <w:r>
-        <w:rPr>
-          <w:rFonts w:ascii="Times New Roman" w:hAnsi="Times New Roman" w:cs="Times New Roman"/>
-          <w:i/>
-        </w:rPr>
-        <w:t>word</w:t>
-      </w:r>
-      <w:r>
-        <w:rPr>
-          <w:rFonts w:ascii="Times New Roman" w:hAnsi="Times New Roman" w:cs="Times New Roman"/>
-        </w:rPr>
-        <w:t xml:space="preserve"> is a sequence of characters delimited either by the end/beginning of the string, or a non-letter. The Java method </w:t>
-      </w:r>
+        <w:t xml:space="preserve">Report the number of lines in the file that contain only whitespace. Whitespace is detected by the Java method </w:t>
+      </w:r>
+      <w:proofErr w:type="spellStart"/>
+      <w:r>
+        <w:rPr>
+          <w:rFonts w:ascii="Courier New" w:hAnsi="Courier New" w:cs="Courier New"/>
+        </w:rPr>
+        <w:t>Character.isWhitespace</w:t>
+      </w:r>
+      <w:proofErr w:type="spellEnd"/>
+      <w:r>
+        <w:rPr>
+          <w:rFonts w:ascii="Times New Roman" w:hAnsi="Times New Roman" w:cs="Times New Roman"/>
+        </w:rPr>
+        <w:t xml:space="preserve">, which works similarly to </w:t>
+      </w:r>
+      <w:proofErr w:type="spellStart"/>
       <w:r>
         <w:rPr>
           <w:rFonts w:ascii="Courier New" w:hAnsi="Courier New" w:cs="Courier New"/>
         </w:rPr>
         <w:t>Character.isLetter</w:t>
       </w:r>
-      <w:r>
-        <w:rPr>
-          <w:rFonts w:ascii="Times New Roman" w:hAnsi="Times New Roman" w:cs="Times New Roman"/>
-        </w:rPr>
-        <w:t xml:space="preserve"> detects characters, and the Java method </w:t>
-      </w:r>
-      <w:r>
-        <w:rPr>
-          <w:rFonts w:ascii="Courier New" w:hAnsi="Courier New" w:cs="Courier New"/>
-        </w:rPr>
-        <w:t>charAt</w:t>
-      </w:r>
-      <w:r>
-        <w:rPr>
-          <w:rFonts w:ascii="Times New Roman" w:hAnsi="Times New Roman" w:cs="Times New Roman"/>
-        </w:rPr>
-        <w:t xml:space="preserve"> can extract a letter from a string. For example, if </w:t>
-      </w:r>
-      <w:r>
-        <w:rPr>
-          <w:rFonts w:ascii="Courier New" w:hAnsi="Courier New" w:cs="Courier New"/>
-        </w:rPr>
-        <w:t>str</w:t>
-      </w:r>
-      <w:r>
-        <w:rPr>
-          <w:rFonts w:ascii="Times New Roman" w:hAnsi="Times New Roman" w:cs="Times New Roman"/>
-        </w:rPr>
-        <w:t xml:space="preserve"> is a </w:t>
-      </w:r>
-      <w:r>
-        <w:rPr>
-          <w:rFonts w:ascii="Courier New" w:hAnsi="Courier New" w:cs="Courier New"/>
-        </w:rPr>
-        <w:t>String</w:t>
-      </w:r>
-      <w:r>
-        <w:rPr>
-          <w:rFonts w:ascii="Times New Roman" w:hAnsi="Times New Roman" w:cs="Times New Roman"/>
-        </w:rPr>
-        <w:t xml:space="preserve">, then </w:t>
-      </w:r>
-      <w:r>
-        <w:rPr>
-          <w:rFonts w:ascii="Courier New" w:hAnsi="Courier New" w:cs="Courier New"/>
-        </w:rPr>
-        <w:t>str.charAt(2)</w:t>
-      </w:r>
-      <w:r>
-        <w:rPr>
-          <w:rFonts w:ascii="Times New Roman" w:hAnsi="Times New Roman" w:cs="Times New Roman"/>
-        </w:rPr>
-        <w:t xml:space="preserve"> is the third letter in the string. You can test whether this character is a letter by saying </w:t>
-      </w:r>
-      <w:r>
-        <w:rPr>
-          <w:rFonts w:ascii="Courier New" w:hAnsi="Courier New" w:cs="Courier New"/>
-        </w:rPr>
-        <w:t>Character.isLetter(str.charAt(2))</w:t>
-      </w:r>
+      <w:proofErr w:type="spellEnd"/>
       <w:r>
         <w:rPr>
           <w:rFonts w:ascii="Times New Roman" w:hAnsi="Times New Roman" w:cs="Times New Roman"/>
         </w:rPr>
         <w:t>.</w:t>
       </w:r>
-    </w:p>
-    <w:p>
-      <w:pPr>
-        <w:rPr>
-          <w:rFonts w:ascii="Times New Roman" w:hAnsi="Times New Roman" w:cs="Times New Roman"/>
-        </w:rPr>
-      </w:pPr>
-    </w:p>
-    <w:p>
-      <w:pPr>
-        <w:pStyle w:val="ListParagraph"/>
-        <w:numPr>
-          <w:ilvl w:val="0"/>
-          <w:numId w:val="1"/>
-        </w:numPr>
-        <w:rPr>
-          <w:rFonts w:ascii="Times New Roman" w:hAnsi="Times New Roman" w:cs="Times New Roman"/>
-        </w:rPr>
-      </w:pPr>
-      <w:r>
-        <w:rPr>
-          <w:rFonts w:ascii="Times New Roman" w:hAnsi="Times New Roman" w:cs="Times New Roman"/>
-        </w:rPr>
-        <w:t xml:space="preserve">Report the number of lines in the file that contain only whitespace. Whitespace is detected by the Java method </w:t>
-      </w:r>
-      <w:r>
-        <w:rPr>
-          <w:rFonts w:ascii="Courier New" w:hAnsi="Courier New" w:cs="Courier New"/>
-        </w:rPr>
-        <w:t>Character.isWhitespace</w:t>
-      </w:r>
-      <w:r>
-        <w:rPr>
-          <w:rFonts w:ascii="Times New Roman" w:hAnsi="Times New Roman" w:cs="Times New Roman"/>
-        </w:rPr>
-        <w:t xml:space="preserve">, which works similarly to </w:t>
-      </w:r>
-      <w:r>
-        <w:rPr>
-          <w:rFonts w:ascii="Courier New" w:hAnsi="Courier New" w:cs="Courier New"/>
-        </w:rPr>
-        <w:t>Character.isLetter</w:t>
-      </w:r>
-      <w:r>
-        <w:rPr>
-          <w:rFonts w:ascii="Times New Roman" w:hAnsi="Times New Roman" w:cs="Times New Roman"/>
-        </w:rPr>
-        <w:t>.</w:t>
-      </w:r>
+      <w:r>
+        <w:rPr>
+          <w:rFonts w:ascii="Times New Roman" w:hAnsi="Times New Roman" w:cs="Times New Roman"/>
+        </w:rPr>
+        <w:t xml:space="preserve"> Note that an empty line contains only whitespace (because it contains nothing), but non-empty lines might also contain only whitespac</w:t>
+      </w:r>
+      <w:r>
+        <w:rPr>
+          <w:rFonts w:ascii="Times New Roman" w:hAnsi="Times New Roman" w:cs="Times New Roman"/>
+        </w:rPr>
+        <w:t>e, if they contain only spaces.</w:t>
+      </w:r>
+      <w:bookmarkStart w:id="0" w:name="_GoBack"/>
+      <w:bookmarkEnd w:id="0"/>
     </w:p>
     <w:p>
       <w:pPr>
@@ -523,7 +550,15 @@
           <w:sz w:val="24"/>
           <w:szCs w:val="24"/>
         </w:rPr>
-        <w:t>2. Number of characters = 173365</w:t>
+        <w:t>2</w:t>
+      </w:r>
+      <w:r>
+        <w:rPr>
+          <w:rFonts w:ascii="Courier New" w:hAnsi="Courier New" w:cs="Courier New"/>
+          <w:sz w:val="24"/>
+          <w:szCs w:val="24"/>
+        </w:rPr>
+        <w:t>. Number of 'the' = 2334</w:t>
       </w:r>
     </w:p>
     <w:p>
@@ -542,7 +577,15 @@
           <w:sz w:val="24"/>
           <w:szCs w:val="24"/>
         </w:rPr>
-        <w:t>3. Number of 'the' = 2334</w:t>
+        <w:t>3</w:t>
+      </w:r>
+      <w:r>
+        <w:rPr>
+          <w:rFonts w:ascii="Courier New" w:hAnsi="Courier New" w:cs="Courier New"/>
+          <w:sz w:val="24"/>
+          <w:szCs w:val="24"/>
+        </w:rPr>
+        <w:t>. Number of 'the' words = 1716</w:t>
       </w:r>
     </w:p>
     <w:p>
@@ -561,26 +604,15 @@
           <w:sz w:val="24"/>
           <w:szCs w:val="24"/>
         </w:rPr>
-        <w:t>4. Number of 'the' words = 1716</w:t>
-      </w:r>
-    </w:p>
-    <w:p>
-      <w:pPr>
-        <w:pStyle w:val="p1"/>
-        <w:ind w:left="720"/>
+        <w:t>4</w:t>
+      </w:r>
+      <w:r>
         <w:rPr>
           <w:rFonts w:ascii="Courier New" w:hAnsi="Courier New" w:cs="Courier New"/>
           <w:sz w:val="24"/>
           <w:szCs w:val="24"/>
         </w:rPr>
-      </w:pPr>
-      <w:r>
-        <w:rPr>
-          <w:rFonts w:ascii="Courier New" w:hAnsi="Courier New" w:cs="Courier New"/>
-          <w:sz w:val="24"/>
-          <w:szCs w:val="24"/>
-        </w:rPr>
-        <w:t>5. Number of blank lines = 1064</w:t>
+        <w:t>. Number of blank lines = 1064</w:t>
       </w:r>
     </w:p>
     <w:p>
@@ -601,8 +633,8 @@
 </file>
 
 <file path=word/numbering.xml><?xml version="1.0" encoding="utf-8"?>
-<w:numbering xmlns:wpc="http://schemas.microsoft.com/office/word/2010/wordprocessingCanvas" xmlns:mo="http://schemas.microsoft.com/office/mac/office/2008/main" xmlns:mc="http://schemas.openxmlformats.org/markup-compatibility/2006" xmlns:mv="urn:schemas-microsoft-com:mac:vml" xmlns:o="urn:schemas-microsoft-com:office:office" xmlns:r="http://schemas.openxmlformats.org/officeDocument/2006/relationships" xmlns:m="http://schemas.openxmlformats.org/officeDocument/2006/math" xmlns:v="urn:schemas-microsoft-com:vml" xmlns:wp14="http://schemas.microsoft.com/office/word/2010/wordprocessingDrawing" xmlns:wp="http://schemas.openxmlformats.org/drawingml/2006/wordprocessingDrawing" xmlns:w10="urn:schemas-microsoft-com:office:word" xmlns:w="http://schemas.openxmlformats.org/wordprocessingml/2006/main" xmlns:w14="http://schemas.microsoft.com/office/word/2010/wordml" xmlns:w15="http://schemas.microsoft.com/office/word/2012/wordml" xmlns:wpg="http://schemas.microsoft.com/office/word/2010/wordprocessingGroup" xmlns:wpi="http://schemas.microsoft.com/office/word/2010/wordprocessingInk" xmlns:wne="http://schemas.microsoft.com/office/word/2006/wordml" xmlns:wps="http://schemas.microsoft.com/office/word/2010/wordprocessingShape" mc:Ignorable="w14 w15 wp14">
-  <w:abstractNum w:abstractNumId="0">
+<w:numbering xmlns:wpc="http://schemas.microsoft.com/office/word/2010/wordprocessingCanvas" xmlns:cx="http://schemas.microsoft.com/office/drawing/2014/chartex" xmlns:cx1="http://schemas.microsoft.com/office/drawing/2015/9/8/chartex" xmlns:cx2="http://schemas.microsoft.com/office/drawing/2015/10/21/chartex" xmlns:cx3="http://schemas.microsoft.com/office/drawing/2016/5/9/chartex" xmlns:cx4="http://schemas.microsoft.com/office/drawing/2016/5/10/chartex" xmlns:cx5="http://schemas.microsoft.com/office/drawing/2016/5/11/chartex" xmlns:cx6="http://schemas.microsoft.com/office/drawing/2016/5/12/chartex" xmlns:cx7="http://schemas.microsoft.com/office/drawing/2016/5/13/chartex" xmlns:cx8="http://schemas.microsoft.com/office/drawing/2016/5/14/chartex" xmlns:mc="http://schemas.openxmlformats.org/markup-compatibility/2006" xmlns:aink="http://schemas.microsoft.com/office/drawing/2016/ink" xmlns:am3d="http://schemas.microsoft.com/office/drawing/2017/model3d" xmlns:o="urn:schemas-microsoft-com:office:office" xmlns:r="http://schemas.openxmlformats.org/officeDocument/2006/relationships" xmlns:m="http://schemas.openxmlformats.org/officeDocument/2006/math" xmlns:v="urn:schemas-microsoft-com:vml" xmlns:wp14="http://schemas.microsoft.com/office/word/2010/wordprocessingDrawing" xmlns:wp="http://schemas.openxmlformats.org/drawingml/2006/wordprocessingDrawing" xmlns:w10="urn:schemas-microsoft-com:office:word" xmlns:w="http://schemas.openxmlformats.org/wordprocessingml/2006/main" xmlns:w14="http://schemas.microsoft.com/office/word/2010/wordml" xmlns:w15="http://schemas.microsoft.com/office/word/2012/wordml" xmlns:w16cid="http://schemas.microsoft.com/office/word/2016/wordml/cid" xmlns:w16se="http://schemas.microsoft.com/office/word/2015/wordml/symex" xmlns:wpg="http://schemas.microsoft.com/office/word/2010/wordprocessingGroup" xmlns:wpi="http://schemas.microsoft.com/office/word/2010/wordprocessingInk" xmlns:wne="http://schemas.microsoft.com/office/word/2006/wordml" xmlns:wps="http://schemas.microsoft.com/office/word/2010/wordprocessingShape" mc:Ignorable="w14 w15 w16se w16cid wp14">
+  <w:abstractNum w:abstractNumId="0" w15:restartNumberingAfterBreak="0">
     <w:nsid w:val="79550F0D"/>
     <w:multiLevelType w:val="hybridMultilevel"/>
     <w:tmpl w:val="FDFC3EBC"/>
@@ -698,7 +730,7 @@
 </file>
 
 <file path=word/styles.xml><?xml version="1.0" encoding="utf-8"?>
-<w:styles xmlns:mc="http://schemas.openxmlformats.org/markup-compatibility/2006" xmlns:r="http://schemas.openxmlformats.org/officeDocument/2006/relationships" xmlns:w="http://schemas.openxmlformats.org/wordprocessingml/2006/main" xmlns:w14="http://schemas.microsoft.com/office/word/2010/wordml" xmlns:w15="http://schemas.microsoft.com/office/word/2012/wordml" mc:Ignorable="w14 w15">
+<w:styles xmlns:mc="http://schemas.openxmlformats.org/markup-compatibility/2006" xmlns:r="http://schemas.openxmlformats.org/officeDocument/2006/relationships" xmlns:w="http://schemas.openxmlformats.org/wordprocessingml/2006/main" xmlns:w14="http://schemas.microsoft.com/office/word/2010/wordml" xmlns:w15="http://schemas.microsoft.com/office/word/2012/wordml" xmlns:w16cid="http://schemas.microsoft.com/office/word/2016/wordml/cid" xmlns:w16se="http://schemas.microsoft.com/office/word/2015/wordml/symex" mc:Ignorable="w14 w15 w16se w16cid">
   <w:docDefaults>
     <w:rPrDefault>
       <w:rPr>
@@ -710,7 +742,7 @@
     </w:rPrDefault>
     <w:pPrDefault/>
   </w:docDefaults>
-  <w:latentStyles w:defLockedState="0" w:defUIPriority="99" w:defSemiHidden="0" w:defUnhideWhenUsed="0" w:defQFormat="0" w:count="382">
+  <w:latentStyles w:defLockedState="0" w:defUIPriority="99" w:defSemiHidden="0" w:defUnhideWhenUsed="0" w:defQFormat="0" w:count="375">
     <w:lsdException w:name="Normal" w:uiPriority="0" w:qFormat="1"/>
     <w:lsdException w:name="heading 1" w:uiPriority="9" w:qFormat="1"/>
     <w:lsdException w:name="heading 2" w:semiHidden="1" w:uiPriority="9" w:unhideWhenUsed="1" w:qFormat="1"/>
@@ -867,15 +899,6 @@
     <w:lsdException w:name="Balloon Text" w:semiHidden="1" w:unhideWhenUsed="1"/>
     <w:lsdException w:name="Table Grid" w:uiPriority="39"/>
     <w:lsdException w:name="Table Theme" w:semiHidden="1" w:unhideWhenUsed="1"/>
-    <w:lsdException w:name="Note Level 1" w:semiHidden="1" w:unhideWhenUsed="1"/>
-    <w:lsdException w:name="Note Level 2" w:semiHidden="1" w:unhideWhenUsed="1"/>
-    <w:lsdException w:name="Note Level 3" w:semiHidden="1" w:unhideWhenUsed="1"/>
-    <w:lsdException w:name="Note Level 4" w:semiHidden="1" w:unhideWhenUsed="1"/>
-    <w:lsdException w:name="Note Level 5" w:semiHidden="1" w:unhideWhenUsed="1"/>
-    <w:lsdException w:name="Note Level 6" w:semiHidden="1" w:unhideWhenUsed="1"/>
-    <w:lsdException w:name="Note Level 7" w:semiHidden="1" w:unhideWhenUsed="1"/>
-    <w:lsdException w:name="Note Level 8" w:semiHidden="1" w:unhideWhenUsed="1"/>
-    <w:lsdException w:name="Note Level 9" w:semiHidden="1" w:unhideWhenUsed="1"/>
     <w:lsdException w:name="Placeholder Text" w:semiHidden="1"/>
     <w:lsdException w:name="No Spacing" w:uiPriority="1" w:qFormat="1"/>
     <w:lsdException w:name="Light Shading" w:uiPriority="60"/>

</xml_diff>